<commit_message>
added noise and autoencoder loss, updated paper
</commit_message>
<xml_diff>
--- a/project/finalreport.docx
+++ b/project/finalreport.docx
@@ -2214,7 +2214,53 @@
           <w:color w:val="000000"/>
           <w:lang w:val="en-GB"/>
         </w:rPr>
+        <w:t xml:space="preserve"> and their accuracy</w:t>
+      </w:r>
+      <w:r>
+        <w:rPr>
+          <w:color w:val="000000"/>
+          <w:lang w:val="en-GB"/>
+        </w:rPr>
         <w:t>.</w:t>
+      </w:r>
+      <w:r>
+        <w:rPr>
+          <w:color w:val="000000"/>
+          <w:lang w:val="en-GB"/>
+        </w:rPr>
+        <w:t xml:space="preserve"> The </w:t>
+      </w:r>
+      <w:proofErr w:type="spellStart"/>
+      <w:r>
+        <w:rPr>
+          <w:color w:val="000000"/>
+          <w:lang w:val="en-GB"/>
+        </w:rPr>
+        <w:t>Autoencoder’s</w:t>
+      </w:r>
+      <w:proofErr w:type="spellEnd"/>
+      <w:r>
+        <w:rPr>
+          <w:color w:val="000000"/>
+          <w:lang w:val="en-GB"/>
+        </w:rPr>
+        <w:t xml:space="preserve"> performance will also be measured, using the binary </w:t>
+      </w:r>
+      <w:proofErr w:type="spellStart"/>
+      <w:r>
+        <w:rPr>
+          <w:color w:val="000000"/>
+          <w:lang w:val="en-GB"/>
+        </w:rPr>
+        <w:t>crossentropy</w:t>
+      </w:r>
+      <w:proofErr w:type="spellEnd"/>
+      <w:r>
+        <w:rPr>
+          <w:color w:val="000000"/>
+          <w:lang w:val="en-GB"/>
+        </w:rPr>
+        <w:t xml:space="preserve"> loss, as explained later.</w:t>
       </w:r>
       <w:r>
         <w:rPr>
@@ -2812,7 +2858,13 @@
         <w:rPr>
           <w:lang w:val="en-GB"/>
         </w:rPr>
-        <w:t xml:space="preserve">. One way is to set the hidden layer or “code” to be of a lower dimension than the input. This is called an </w:t>
+        <w:t xml:space="preserve">. One way is to set the hidden layer or “code” to be of a lower </w:t>
+      </w:r>
+      <w:r>
+        <w:rPr>
+          <w:lang w:val="en-GB"/>
+        </w:rPr>
+        <w:t xml:space="preserve">dimension than the input. This is called an </w:t>
       </w:r>
       <w:proofErr w:type="spellStart"/>
       <w:r>
@@ -3004,7 +3056,15 @@
         <w:rPr>
           <w:lang w:val="en-GB"/>
         </w:rPr>
-        <w:t>This method will be used in the experiments. Each layer will be trained to reconstruct the previous layer’</w:t>
+        <w:t>This method will be used in the experiment</w:t>
+      </w:r>
+      <w:bookmarkStart w:id="0" w:name="_GoBack"/>
+      <w:bookmarkEnd w:id="0"/>
+      <w:r>
+        <w:rPr>
+          <w:lang w:val="en-GB"/>
+        </w:rPr>
+        <w:t>s. Each layer will be trained to reconstruct the previous layer’</w:t>
       </w:r>
       <w:r>
         <w:rPr>
@@ -4106,14 +4166,7 @@
         <w:rPr>
           <w:lang w:val="en-GB"/>
         </w:rPr>
-        <w:t xml:space="preserve"> in the output </w:t>
-      </w:r>
-      <w:proofErr w:type="spellStart"/>
-      <w:r>
-        <w:rPr>
-          <w:lang w:val="en-GB"/>
-        </w:rPr>
-        <w:t>layer</w:t>
+        <w:t xml:space="preserve"> in the output layer</w:t>
       </w:r>
       <w:r>
         <w:rPr>
@@ -4129,7 +4182,6 @@
           <w:lang w:val="en-GB"/>
         </w:rPr>
       </w:pPr>
-      <w:proofErr w:type="spellEnd"/>
       <w:r>
         <w:rPr>
           <w:lang w:val="en-GB"/>
@@ -4208,14 +4260,14 @@
         <w:rPr>
           <w:lang w:val="en-GB"/>
         </w:rPr>
-        <w:t xml:space="preserve"> and was described previously. The second step is fine-tuning. In this step, the whole network is trained in a supervised way using the backpropagation algorithm, this time with the </w:t>
+        <w:t xml:space="preserve"> and was described previously. The second step is fine-tuning. In </w:t>
       </w:r>
       <w:r>
         <w:rPr>
           <w:lang w:val="en-GB"/>
         </w:rPr>
         <w:lastRenderedPageBreak/>
-        <w:t xml:space="preserve">corresponding labels of the training examples. Training the network in this way </w:t>
+        <w:t xml:space="preserve">this step, the whole network is trained in a supervised way using the backpropagation algorithm, this time with the corresponding labels of the training examples. Training the network in this way </w:t>
       </w:r>
       <w:r>
         <w:rPr>
@@ -4618,7 +4670,63 @@
           <w:color w:val="000000"/>
           <w:lang w:val="en-GB"/>
         </w:rPr>
-        <w:t xml:space="preserve"> when plotting features together. (a) Plot of Mean of the integrated profile (1) vs Standard deviation of the integrated profile (2). (b) Standard deviation of the integrated profile (2) vs Excess kurtosis of the DM-SNR curve (7). </w:t>
+        <w:t xml:space="preserve"> when plotting features together. (a) Plot of Me</w:t>
+      </w:r>
+      <w:r>
+        <w:rPr>
+          <w:color w:val="000000"/>
+          <w:lang w:val="en-GB"/>
+        </w:rPr>
+        <w:t>an of the integrated profile</w:t>
+      </w:r>
+      <w:r>
+        <w:rPr>
+          <w:color w:val="000000"/>
+          <w:lang w:val="en-GB"/>
+        </w:rPr>
+        <w:t xml:space="preserve"> vs Standard deviat</w:t>
+      </w:r>
+      <w:r>
+        <w:rPr>
+          <w:color w:val="000000"/>
+          <w:lang w:val="en-GB"/>
+        </w:rPr>
+        <w:t>ion of the integrated profile</w:t>
+      </w:r>
+      <w:r>
+        <w:rPr>
+          <w:color w:val="000000"/>
+          <w:lang w:val="en-GB"/>
+        </w:rPr>
+        <w:t>. (b) Standard deviation of the</w:t>
+      </w:r>
+      <w:r>
+        <w:rPr>
+          <w:color w:val="000000"/>
+          <w:lang w:val="en-GB"/>
+        </w:rPr>
+        <w:t xml:space="preserve"> integrated profile</w:t>
+      </w:r>
+      <w:r>
+        <w:rPr>
+          <w:color w:val="000000"/>
+          <w:lang w:val="en-GB"/>
+        </w:rPr>
+        <w:t xml:space="preserve"> vs Excess </w:t>
+      </w:r>
+      <w:r>
+        <w:rPr>
+          <w:color w:val="000000"/>
+          <w:lang w:val="en-GB"/>
+        </w:rPr>
+        <w:t>kurtosis of the DM-SNR curve</w:t>
+      </w:r>
+      <w:r>
+        <w:rPr>
+          <w:color w:val="000000"/>
+          <w:lang w:val="en-GB"/>
+        </w:rPr>
+        <w:t xml:space="preserve">. </w:t>
       </w:r>
     </w:p>
     <w:p>
@@ -4630,6 +4738,442 @@
       </w:pPr>
       <w:r>
         <w:rPr>
+          <w:noProof/>
+          <w:color w:val="000000"/>
+          <w:spacing w:val="-2"/>
+          <w:lang w:val="en-GB" w:eastAsia="en-GB"/>
+        </w:rPr>
+        <mc:AlternateContent>
+          <mc:Choice Requires="wps">
+            <w:drawing>
+              <wp:anchor distT="0" distB="0" distL="114300" distR="114300" simplePos="0" relativeHeight="251671552" behindDoc="0" locked="0" layoutInCell="1" allowOverlap="1" wp14:anchorId="14C3AD6E" wp14:editId="31E1078A">
+                <wp:simplePos x="0" y="0"/>
+                <wp:positionH relativeFrom="column">
+                  <wp:posOffset>-400366</wp:posOffset>
+                </wp:positionH>
+                <wp:positionV relativeFrom="paragraph">
+                  <wp:posOffset>2818447</wp:posOffset>
+                </wp:positionV>
+                <wp:extent cx="1543050" cy="238125"/>
+                <wp:effectExtent l="4762" t="0" r="4763" b="4762"/>
+                <wp:wrapNone/>
+                <wp:docPr id="18" name="Text Box 18"/>
+                <wp:cNvGraphicFramePr/>
+                <a:graphic xmlns:a="http://schemas.openxmlformats.org/drawingml/2006/main">
+                  <a:graphicData uri="http://schemas.microsoft.com/office/word/2010/wordprocessingShape">
+                    <wps:wsp>
+                      <wps:cNvSpPr txBox="1"/>
+                      <wps:spPr>
+                        <a:xfrm rot="16200000">
+                          <a:off x="0" y="0"/>
+                          <a:ext cx="1543050" cy="238125"/>
+                        </a:xfrm>
+                        <a:prstGeom prst="rect">
+                          <a:avLst/>
+                        </a:prstGeom>
+                        <a:solidFill>
+                          <a:schemeClr val="lt1"/>
+                        </a:solidFill>
+                        <a:ln w="6350">
+                          <a:noFill/>
+                        </a:ln>
+                      </wps:spPr>
+                      <wps:txbx>
+                        <w:txbxContent>
+                          <w:p>
+                            <w:pPr>
+                              <w:jc w:val="center"/>
+                              <w:rPr>
+                                <w:rFonts w:ascii="Arial" w:hAnsi="Arial" w:cs="Arial"/>
+                                <w:sz w:val="12"/>
+                              </w:rPr>
+                            </w:pPr>
+                            <w:r>
+                              <w:rPr>
+                                <w:rFonts w:ascii="Arial" w:hAnsi="Arial" w:cs="Arial"/>
+                                <w:sz w:val="12"/>
+                              </w:rPr>
+                              <w:t>Excess kurtosis of the DM-SNR curve</w:t>
+                            </w:r>
+                          </w:p>
+                        </w:txbxContent>
+                      </wps:txbx>
+                      <wps:bodyPr rot="0" spcFirstLastPara="0" vertOverflow="overflow" horzOverflow="overflow" vert="horz" wrap="square" lIns="91440" tIns="45720" rIns="91440" bIns="45720" numCol="1" spcCol="0" rtlCol="0" fromWordArt="0" anchor="t" anchorCtr="0" forceAA="0" compatLnSpc="1">
+                        <a:prstTxWarp prst="textNoShape">
+                          <a:avLst/>
+                        </a:prstTxWarp>
+                        <a:noAutofit/>
+                      </wps:bodyPr>
+                    </wps:wsp>
+                  </a:graphicData>
+                </a:graphic>
+                <wp14:sizeRelH relativeFrom="margin">
+                  <wp14:pctWidth>0</wp14:pctWidth>
+                </wp14:sizeRelH>
+                <wp14:sizeRelV relativeFrom="margin">
+                  <wp14:pctHeight>0</wp14:pctHeight>
+                </wp14:sizeRelV>
+              </wp:anchor>
+            </w:drawing>
+          </mc:Choice>
+          <mc:Fallback>
+            <w:pict>
+              <v:shapetype w14:anchorId="14C3AD6E" id="_x0000_t202" coordsize="21600,21600" o:spt="202" path="m,l,21600r21600,l21600,xe">
+                <v:stroke joinstyle="miter"/>
+                <v:path gradientshapeok="t" o:connecttype="rect"/>
+              </v:shapetype>
+              <v:shape id="Text Box 18" o:spid="_x0000_s1026" type="#_x0000_t202" style="position:absolute;left:0;text-align:left;margin-left:-31.5pt;margin-top:221.9pt;width:121.5pt;height:18.75pt;rotation:-90;z-index:251671552;visibility:visible;mso-wrap-style:square;mso-width-percent:0;mso-height-percent:0;mso-wrap-distance-left:9pt;mso-wrap-distance-top:0;mso-wrap-distance-right:9pt;mso-wrap-distance-bottom:0;mso-position-horizontal:absolute;mso-position-horizontal-relative:text;mso-position-vertical:absolute;mso-position-vertical-relative:text;mso-width-percent:0;mso-height-percent:0;mso-width-relative:margin;mso-height-relative:margin;v-text-anchor:top" o:gfxdata="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" fillcolor="white [3201]" stroked="f" strokeweight=".5pt">
+                <v:textbox>
+                  <w:txbxContent>
+                    <w:p>
+                      <w:pPr>
+                        <w:jc w:val="center"/>
+                        <w:rPr>
+                          <w:rFonts w:ascii="Arial" w:hAnsi="Arial" w:cs="Arial"/>
+                          <w:sz w:val="12"/>
+                        </w:rPr>
+                      </w:pPr>
+                      <w:r>
+                        <w:rPr>
+                          <w:rFonts w:ascii="Arial" w:hAnsi="Arial" w:cs="Arial"/>
+                          <w:sz w:val="12"/>
+                        </w:rPr>
+                        <w:t>Excess kurtosis of the DM-SNR curve</w:t>
+                      </w:r>
+                    </w:p>
+                  </w:txbxContent>
+                </v:textbox>
+              </v:shape>
+            </w:pict>
+          </mc:Fallback>
+        </mc:AlternateContent>
+      </w:r>
+      <w:r>
+        <w:rPr>
+          <w:noProof/>
+          <w:color w:val="000000"/>
+          <w:spacing w:val="-2"/>
+          <w:lang w:val="en-GB" w:eastAsia="en-GB"/>
+        </w:rPr>
+        <mc:AlternateContent>
+          <mc:Choice Requires="wps">
+            <w:drawing>
+              <wp:anchor distT="0" distB="0" distL="114300" distR="114300" simplePos="0" relativeHeight="251673600" behindDoc="0" locked="0" layoutInCell="1" allowOverlap="1" wp14:anchorId="3EDED954" wp14:editId="06445385">
+                <wp:simplePos x="0" y="0"/>
+                <wp:positionH relativeFrom="column">
+                  <wp:posOffset>-383221</wp:posOffset>
+                </wp:positionH>
+                <wp:positionV relativeFrom="paragraph">
+                  <wp:posOffset>1055687</wp:posOffset>
+                </wp:positionV>
+                <wp:extent cx="1638300" cy="238125"/>
+                <wp:effectExtent l="0" t="4763" r="0" b="0"/>
+                <wp:wrapNone/>
+                <wp:docPr id="19" name="Text Box 19"/>
+                <wp:cNvGraphicFramePr/>
+                <a:graphic xmlns:a="http://schemas.openxmlformats.org/drawingml/2006/main">
+                  <a:graphicData uri="http://schemas.microsoft.com/office/word/2010/wordprocessingShape">
+                    <wps:wsp>
+                      <wps:cNvSpPr txBox="1"/>
+                      <wps:spPr>
+                        <a:xfrm rot="16200000">
+                          <a:off x="0" y="0"/>
+                          <a:ext cx="1638300" cy="238125"/>
+                        </a:xfrm>
+                        <a:prstGeom prst="rect">
+                          <a:avLst/>
+                        </a:prstGeom>
+                        <a:solidFill>
+                          <a:schemeClr val="lt1"/>
+                        </a:solidFill>
+                        <a:ln w="6350">
+                          <a:noFill/>
+                        </a:ln>
+                      </wps:spPr>
+                      <wps:txbx>
+                        <w:txbxContent>
+                          <w:p>
+                            <w:pPr>
+                              <w:jc w:val="center"/>
+                              <w:rPr>
+                                <w:rFonts w:ascii="Arial" w:hAnsi="Arial" w:cs="Arial"/>
+                                <w:sz w:val="12"/>
+                              </w:rPr>
+                            </w:pPr>
+                            <w:r>
+                              <w:rPr>
+                                <w:rFonts w:ascii="Arial" w:hAnsi="Arial" w:cs="Arial"/>
+                                <w:sz w:val="12"/>
+                              </w:rPr>
+                              <w:t>Standard deviation of the integrated profile</w:t>
+                            </w:r>
+                          </w:p>
+                        </w:txbxContent>
+                      </wps:txbx>
+                      <wps:bodyPr rot="0" spcFirstLastPara="0" vertOverflow="overflow" horzOverflow="overflow" vert="horz" wrap="square" lIns="91440" tIns="45720" rIns="91440" bIns="45720" numCol="1" spcCol="0" rtlCol="0" fromWordArt="0" anchor="t" anchorCtr="0" forceAA="0" compatLnSpc="1">
+                        <a:prstTxWarp prst="textNoShape">
+                          <a:avLst/>
+                        </a:prstTxWarp>
+                        <a:noAutofit/>
+                      </wps:bodyPr>
+                    </wps:wsp>
+                  </a:graphicData>
+                </a:graphic>
+                <wp14:sizeRelH relativeFrom="margin">
+                  <wp14:pctWidth>0</wp14:pctWidth>
+                </wp14:sizeRelH>
+                <wp14:sizeRelV relativeFrom="margin">
+                  <wp14:pctHeight>0</wp14:pctHeight>
+                </wp14:sizeRelV>
+              </wp:anchor>
+            </w:drawing>
+          </mc:Choice>
+          <mc:Fallback>
+            <w:pict>
+              <v:shape w14:anchorId="3EDED954" id="Text Box 19" o:spid="_x0000_s1027" type="#_x0000_t202" style="position:absolute;left:0;text-align:left;margin-left:-30.15pt;margin-top:83.1pt;width:129pt;height:18.75pt;rotation:-90;z-index:251673600;visibility:visible;mso-wrap-style:square;mso-width-percent:0;mso-height-percent:0;mso-wrap-distance-left:9pt;mso-wrap-distance-top:0;mso-wrap-distance-right:9pt;mso-wrap-distance-bottom:0;mso-position-horizontal:absolute;mso-position-horizontal-relative:text;mso-position-vertical:absolute;mso-position-vertical-relative:text;mso-width-percent:0;mso-height-percent:0;mso-width-relative:margin;mso-height-relative:margin;v-text-anchor:top" o:gfxdata="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" fillcolor="white [3201]" stroked="f" strokeweight=".5pt">
+                <v:textbox>
+                  <w:txbxContent>
+                    <w:p>
+                      <w:pPr>
+                        <w:jc w:val="center"/>
+                        <w:rPr>
+                          <w:rFonts w:ascii="Arial" w:hAnsi="Arial" w:cs="Arial"/>
+                          <w:sz w:val="12"/>
+                        </w:rPr>
+                      </w:pPr>
+                      <w:r>
+                        <w:rPr>
+                          <w:rFonts w:ascii="Arial" w:hAnsi="Arial" w:cs="Arial"/>
+                          <w:sz w:val="12"/>
+                        </w:rPr>
+                        <w:t>Standard deviation of the integrated profile</w:t>
+                      </w:r>
+                    </w:p>
+                  </w:txbxContent>
+                </v:textbox>
+              </v:shape>
+            </w:pict>
+          </mc:Fallback>
+        </mc:AlternateContent>
+      </w:r>
+      <w:r>
+        <w:rPr>
+          <w:noProof/>
+          <w:color w:val="000000"/>
+          <w:spacing w:val="-2"/>
+          <w:lang w:val="en-GB" w:eastAsia="en-GB"/>
+        </w:rPr>
+        <mc:AlternateContent>
+          <mc:Choice Requires="wps">
+            <w:drawing>
+              <wp:anchor distT="0" distB="0" distL="114300" distR="114300" simplePos="0" relativeHeight="251669504" behindDoc="0" locked="0" layoutInCell="1" allowOverlap="1" wp14:anchorId="58C143C5" wp14:editId="0951BE94">
+                <wp:simplePos x="0" y="0"/>
+                <wp:positionH relativeFrom="column">
+                  <wp:posOffset>723900</wp:posOffset>
+                </wp:positionH>
+                <wp:positionV relativeFrom="paragraph">
+                  <wp:posOffset>3685540</wp:posOffset>
+                </wp:positionV>
+                <wp:extent cx="1638300" cy="238125"/>
+                <wp:effectExtent l="0" t="0" r="0" b="9525"/>
+                <wp:wrapNone/>
+                <wp:docPr id="17" name="Text Box 17"/>
+                <wp:cNvGraphicFramePr/>
+                <a:graphic xmlns:a="http://schemas.openxmlformats.org/drawingml/2006/main">
+                  <a:graphicData uri="http://schemas.microsoft.com/office/word/2010/wordprocessingShape">
+                    <wps:wsp>
+                      <wps:cNvSpPr txBox="1"/>
+                      <wps:spPr>
+                        <a:xfrm>
+                          <a:off x="0" y="0"/>
+                          <a:ext cx="1638300" cy="238125"/>
+                        </a:xfrm>
+                        <a:prstGeom prst="rect">
+                          <a:avLst/>
+                        </a:prstGeom>
+                        <a:solidFill>
+                          <a:schemeClr val="lt1"/>
+                        </a:solidFill>
+                        <a:ln w="6350">
+                          <a:noFill/>
+                        </a:ln>
+                      </wps:spPr>
+                      <wps:txbx>
+                        <w:txbxContent>
+                          <w:p>
+                            <w:pPr>
+                              <w:jc w:val="center"/>
+                              <w:rPr>
+                                <w:rFonts w:ascii="Arial" w:hAnsi="Arial" w:cs="Arial"/>
+                                <w:sz w:val="12"/>
+                              </w:rPr>
+                            </w:pPr>
+                            <w:r>
+                              <w:rPr>
+                                <w:rFonts w:ascii="Arial" w:hAnsi="Arial" w:cs="Arial"/>
+                                <w:sz w:val="12"/>
+                              </w:rPr>
+                              <w:t>Standard deviation of the integrated profile</w:t>
+                            </w:r>
+                          </w:p>
+                        </w:txbxContent>
+                      </wps:txbx>
+                      <wps:bodyPr rot="0" spcFirstLastPara="0" vertOverflow="overflow" horzOverflow="overflow" vert="horz" wrap="square" lIns="91440" tIns="45720" rIns="91440" bIns="45720" numCol="1" spcCol="0" rtlCol="0" fromWordArt="0" anchor="t" anchorCtr="0" forceAA="0" compatLnSpc="1">
+                        <a:prstTxWarp prst="textNoShape">
+                          <a:avLst/>
+                        </a:prstTxWarp>
+                        <a:noAutofit/>
+                      </wps:bodyPr>
+                    </wps:wsp>
+                  </a:graphicData>
+                </a:graphic>
+                <wp14:sizeRelH relativeFrom="margin">
+                  <wp14:pctWidth>0</wp14:pctWidth>
+                </wp14:sizeRelH>
+                <wp14:sizeRelV relativeFrom="margin">
+                  <wp14:pctHeight>0</wp14:pctHeight>
+                </wp14:sizeRelV>
+              </wp:anchor>
+            </w:drawing>
+          </mc:Choice>
+          <mc:Fallback>
+            <w:pict>
+              <v:shape w14:anchorId="58C143C5" id="Text Box 17" o:spid="_x0000_s1028" type="#_x0000_t202" style="position:absolute;left:0;text-align:left;margin-left:57pt;margin-top:290.2pt;width:129pt;height:18.75pt;z-index:251669504;visibility:visible;mso-wrap-style:square;mso-width-percent:0;mso-height-percent:0;mso-wrap-distance-left:9pt;mso-wrap-distance-top:0;mso-wrap-distance-right:9pt;mso-wrap-distance-bottom:0;mso-position-horizontal:absolute;mso-position-horizontal-relative:text;mso-position-vertical:absolute;mso-position-vertical-relative:text;mso-width-percent:0;mso-height-percent:0;mso-width-relative:margin;mso-height-relative:margin;v-text-anchor:top" o:gfxdata="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" fillcolor="white [3201]" stroked="f" strokeweight=".5pt">
+                <v:textbox>
+                  <w:txbxContent>
+                    <w:p>
+                      <w:pPr>
+                        <w:jc w:val="center"/>
+                        <w:rPr>
+                          <w:rFonts w:ascii="Arial" w:hAnsi="Arial" w:cs="Arial"/>
+                          <w:sz w:val="12"/>
+                        </w:rPr>
+                      </w:pPr>
+                      <w:r>
+                        <w:rPr>
+                          <w:rFonts w:ascii="Arial" w:hAnsi="Arial" w:cs="Arial"/>
+                          <w:sz w:val="12"/>
+                        </w:rPr>
+                        <w:t>Standard deviation of the integrated profile</w:t>
+                      </w:r>
+                    </w:p>
+                  </w:txbxContent>
+                </v:textbox>
+              </v:shape>
+            </w:pict>
+          </mc:Fallback>
+        </mc:AlternateContent>
+      </w:r>
+      <w:r>
+        <w:rPr>
+          <w:noProof/>
+          <w:color w:val="000000"/>
+          <w:spacing w:val="-2"/>
+          <w:lang w:val="en-GB" w:eastAsia="en-GB"/>
+        </w:rPr>
+        <mc:AlternateContent>
+          <mc:Choice Requires="wps">
+            <w:drawing>
+              <wp:anchor distT="0" distB="0" distL="114300" distR="114300" simplePos="0" relativeHeight="251667456" behindDoc="0" locked="0" layoutInCell="1" allowOverlap="1" wp14:anchorId="1A4BA2C8" wp14:editId="62B084A2">
+                <wp:simplePos x="0" y="0"/>
+                <wp:positionH relativeFrom="column">
+                  <wp:posOffset>904875</wp:posOffset>
+                </wp:positionH>
+                <wp:positionV relativeFrom="paragraph">
+                  <wp:posOffset>1875790</wp:posOffset>
+                </wp:positionV>
+                <wp:extent cx="1276350" cy="238125"/>
+                <wp:effectExtent l="0" t="0" r="0" b="9525"/>
+                <wp:wrapNone/>
+                <wp:docPr id="16" name="Text Box 16"/>
+                <wp:cNvGraphicFramePr/>
+                <a:graphic xmlns:a="http://schemas.openxmlformats.org/drawingml/2006/main">
+                  <a:graphicData uri="http://schemas.microsoft.com/office/word/2010/wordprocessingShape">
+                    <wps:wsp>
+                      <wps:cNvSpPr txBox="1"/>
+                      <wps:spPr>
+                        <a:xfrm>
+                          <a:off x="0" y="0"/>
+                          <a:ext cx="1276350" cy="238125"/>
+                        </a:xfrm>
+                        <a:prstGeom prst="rect">
+                          <a:avLst/>
+                        </a:prstGeom>
+                        <a:solidFill>
+                          <a:schemeClr val="lt1"/>
+                        </a:solidFill>
+                        <a:ln w="6350">
+                          <a:noFill/>
+                        </a:ln>
+                      </wps:spPr>
+                      <wps:txbx>
+                        <w:txbxContent>
+                          <w:p>
+                            <w:pPr>
+                              <w:jc w:val="center"/>
+                              <w:rPr>
+                                <w:rFonts w:ascii="Arial" w:hAnsi="Arial" w:cs="Arial"/>
+                                <w:sz w:val="12"/>
+                              </w:rPr>
+                            </w:pPr>
+                            <w:r>
+                              <w:rPr>
+                                <w:rFonts w:ascii="Arial" w:hAnsi="Arial" w:cs="Arial"/>
+                                <w:sz w:val="12"/>
+                              </w:rPr>
+                              <w:t>Mean of the integrated profile</w:t>
+                            </w:r>
+                          </w:p>
+                        </w:txbxContent>
+                      </wps:txbx>
+                      <wps:bodyPr rot="0" spcFirstLastPara="0" vertOverflow="overflow" horzOverflow="overflow" vert="horz" wrap="square" lIns="91440" tIns="45720" rIns="91440" bIns="45720" numCol="1" spcCol="0" rtlCol="0" fromWordArt="0" anchor="t" anchorCtr="0" forceAA="0" compatLnSpc="1">
+                        <a:prstTxWarp prst="textNoShape">
+                          <a:avLst/>
+                        </a:prstTxWarp>
+                        <a:noAutofit/>
+                      </wps:bodyPr>
+                    </wps:wsp>
+                  </a:graphicData>
+                </a:graphic>
+                <wp14:sizeRelH relativeFrom="margin">
+                  <wp14:pctWidth>0</wp14:pctWidth>
+                </wp14:sizeRelH>
+                <wp14:sizeRelV relativeFrom="margin">
+                  <wp14:pctHeight>0</wp14:pctHeight>
+                </wp14:sizeRelV>
+              </wp:anchor>
+            </w:drawing>
+          </mc:Choice>
+          <mc:Fallback>
+            <w:pict>
+              <v:shape w14:anchorId="1A4BA2C8" id="Text Box 16" o:spid="_x0000_s1029" type="#_x0000_t202" style="position:absolute;left:0;text-align:left;margin-left:71.25pt;margin-top:147.7pt;width:100.5pt;height:18.75pt;z-index:251667456;visibility:visible;mso-wrap-style:square;mso-width-percent:0;mso-height-percent:0;mso-wrap-distance-left:9pt;mso-wrap-distance-top:0;mso-wrap-distance-right:9pt;mso-wrap-distance-bottom:0;mso-position-horizontal:absolute;mso-position-horizontal-relative:text;mso-position-vertical:absolute;mso-position-vertical-relative:text;mso-width-percent:0;mso-height-percent:0;mso-width-relative:margin;mso-height-relative:margin;v-text-anchor:top" o:gfxdata="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" fillcolor="white [3201]" stroked="f" strokeweight=".5pt">
+                <v:textbox>
+                  <w:txbxContent>
+                    <w:p>
+                      <w:pPr>
+                        <w:jc w:val="center"/>
+                        <w:rPr>
+                          <w:rFonts w:ascii="Arial" w:hAnsi="Arial" w:cs="Arial"/>
+                          <w:sz w:val="12"/>
+                        </w:rPr>
+                      </w:pPr>
+                      <w:r>
+                        <w:rPr>
+                          <w:rFonts w:ascii="Arial" w:hAnsi="Arial" w:cs="Arial"/>
+                          <w:sz w:val="12"/>
+                        </w:rPr>
+                        <w:t>Mean of the integrated profile</w:t>
+                      </w:r>
+                    </w:p>
+                  </w:txbxContent>
+                </v:textbox>
+              </v:shape>
+            </w:pict>
+          </mc:Fallback>
+        </mc:AlternateContent>
+      </w:r>
+      <w:r>
+        <w:rPr>
           <w:lang w:val="en-GB"/>
         </w:rPr>
         <w:t xml:space="preserve">Three datasets were selected, each of them with </w:t>
@@ -4644,19 +5188,19 @@
         <w:rPr>
           <w:lang w:val="en-GB"/>
         </w:rPr>
-        <w:t xml:space="preserve"> characteristics</w:t>
-      </w:r>
-      <w:r>
-        <w:rPr>
-          <w:lang w:val="en-GB"/>
-        </w:rPr>
-        <w:t xml:space="preserve"> with which the proposed method should be </w:t>
-      </w:r>
-      <w:r>
-        <w:rPr>
-          <w:lang w:val="en-GB"/>
-        </w:rPr>
-        <w:t xml:space="preserve">tested. For each of them, the corresponding feature handling, such as one-hot encoding for nominal attributes, will be made, but feature reduction and other possible procedures such as PCA will be skipped because the aim is to carry them out automatically with the </w:t>
+        <w:t xml:space="preserve"> </w:t>
+      </w:r>
+      <w:r>
+        <w:rPr>
+          <w:lang w:val="en-GB"/>
+        </w:rPr>
+        <w:t>characteristics</w:t>
+      </w:r>
+      <w:r>
+        <w:rPr>
+          <w:lang w:val="en-GB"/>
+        </w:rPr>
+        <w:t xml:space="preserve"> with which the proposed method should be tested. For each of them, the corresponding feature handling, such as one-hot encoding for nominal attributes, will be made, but feature reduction and other possible procedures such as PCA will be skipped because the aim is to carry them out automatically with the </w:t>
       </w:r>
       <w:proofErr w:type="spellStart"/>
       <w:r>
@@ -4705,7 +5249,22 @@
         <w:rPr>
           <w:lang w:val="en-GB"/>
         </w:rPr>
+        <w:t xml:space="preserve">Examples with null attributes were dropped. </w:t>
+      </w:r>
+      <w:r>
+        <w:rPr>
+          <w:lang w:val="en-GB"/>
+        </w:rPr>
         <w:t>An outline of each of the datasets will be given next.</w:t>
+      </w:r>
+      <w:r>
+        <w:rPr>
+          <w:noProof/>
+          <w:color w:val="000000"/>
+          <w:spacing w:val="-2"/>
+          <w:lang w:val="en-GB" w:eastAsia="en-GB"/>
+        </w:rPr>
+        <w:t xml:space="preserve"> </w:t>
       </w:r>
     </w:p>
     <w:p>
@@ -4744,6 +5303,218 @@
           <w:lang w:val="en-GB"/>
         </w:rPr>
       </w:pPr>
+      <w:r>
+        <w:rPr>
+          <w:noProof/>
+          <w:color w:val="000000"/>
+          <w:spacing w:val="-2"/>
+          <w:lang w:val="en-GB" w:eastAsia="en-GB"/>
+        </w:rPr>
+        <mc:AlternateContent>
+          <mc:Choice Requires="wps">
+            <w:drawing>
+              <wp:anchor distT="0" distB="0" distL="114300" distR="114300" simplePos="0" relativeHeight="251661312" behindDoc="0" locked="0" layoutInCell="1" allowOverlap="1" wp14:anchorId="08176C7D" wp14:editId="05A9B947">
+                <wp:simplePos x="0" y="0"/>
+                <wp:positionH relativeFrom="column">
+                  <wp:posOffset>-1226820</wp:posOffset>
+                </wp:positionH>
+                <wp:positionV relativeFrom="paragraph">
+                  <wp:posOffset>622300</wp:posOffset>
+                </wp:positionV>
+                <wp:extent cx="476250" cy="241300"/>
+                <wp:effectExtent l="0" t="0" r="0" b="6350"/>
+                <wp:wrapNone/>
+                <wp:docPr id="5" name="Text Box 5"/>
+                <wp:cNvGraphicFramePr/>
+                <a:graphic xmlns:a="http://schemas.openxmlformats.org/drawingml/2006/main">
+                  <a:graphicData uri="http://schemas.microsoft.com/office/word/2010/wordprocessingShape">
+                    <wps:wsp>
+                      <wps:cNvSpPr txBox="1"/>
+                      <wps:spPr>
+                        <a:xfrm>
+                          <a:off x="0" y="0"/>
+                          <a:ext cx="476250" cy="241300"/>
+                        </a:xfrm>
+                        <a:prstGeom prst="rect">
+                          <a:avLst/>
+                        </a:prstGeom>
+                        <a:solidFill>
+                          <a:schemeClr val="lt1"/>
+                        </a:solidFill>
+                        <a:ln w="6350">
+                          <a:noFill/>
+                        </a:ln>
+                      </wps:spPr>
+                      <wps:txbx>
+                        <w:txbxContent>
+                          <w:p>
+                            <w:pPr>
+                              <w:rPr>
+                                <w:rFonts w:ascii="Arial" w:hAnsi="Arial" w:cs="Arial"/>
+                                <w:sz w:val="14"/>
+                              </w:rPr>
+                            </w:pPr>
+                            <w:r>
+                              <w:rPr>
+                                <w:rFonts w:ascii="Arial" w:hAnsi="Arial" w:cs="Arial"/>
+                                <w:sz w:val="14"/>
+                              </w:rPr>
+                              <w:t>Pulsar</w:t>
+                            </w:r>
+                          </w:p>
+                        </w:txbxContent>
+                      </wps:txbx>
+                      <wps:bodyPr rot="0" spcFirstLastPara="0" vertOverflow="overflow" horzOverflow="overflow" vert="horz" wrap="square" lIns="91440" tIns="45720" rIns="91440" bIns="45720" numCol="1" spcCol="0" rtlCol="0" fromWordArt="0" anchor="t" anchorCtr="0" forceAA="0" compatLnSpc="1">
+                        <a:prstTxWarp prst="textNoShape">
+                          <a:avLst/>
+                        </a:prstTxWarp>
+                        <a:noAutofit/>
+                      </wps:bodyPr>
+                    </wps:wsp>
+                  </a:graphicData>
+                </a:graphic>
+                <wp14:sizeRelH relativeFrom="margin">
+                  <wp14:pctWidth>0</wp14:pctWidth>
+                </wp14:sizeRelH>
+                <wp14:sizeRelV relativeFrom="margin">
+                  <wp14:pctHeight>0</wp14:pctHeight>
+                </wp14:sizeRelV>
+              </wp:anchor>
+            </w:drawing>
+          </mc:Choice>
+          <mc:Fallback>
+            <w:pict>
+              <v:shape w14:anchorId="08176C7D" id="Text Box 5" o:spid="_x0000_s1030" type="#_x0000_t202" style="position:absolute;left:0;text-align:left;margin-left:-96.6pt;margin-top:49pt;width:37.5pt;height:19pt;z-index:251661312;visibility:visible;mso-wrap-style:square;mso-width-percent:0;mso-height-percent:0;mso-wrap-distance-left:9pt;mso-wrap-distance-top:0;mso-wrap-distance-right:9pt;mso-wrap-distance-bottom:0;mso-position-horizontal:absolute;mso-position-horizontal-relative:text;mso-position-vertical:absolute;mso-position-vertical-relative:text;mso-width-percent:0;mso-height-percent:0;mso-width-relative:margin;mso-height-relative:margin;v-text-anchor:top" o:gfxdata="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" fillcolor="white [3201]" stroked="f" strokeweight=".5pt">
+                <v:textbox>
+                  <w:txbxContent>
+                    <w:p>
+                      <w:pPr>
+                        <w:rPr>
+                          <w:rFonts w:ascii="Arial" w:hAnsi="Arial" w:cs="Arial"/>
+                          <w:sz w:val="14"/>
+                        </w:rPr>
+                      </w:pPr>
+                      <w:r>
+                        <w:rPr>
+                          <w:rFonts w:ascii="Arial" w:hAnsi="Arial" w:cs="Arial"/>
+                          <w:sz w:val="14"/>
+                        </w:rPr>
+                        <w:t>Pulsar</w:t>
+                      </w:r>
+                    </w:p>
+                  </w:txbxContent>
+                </v:textbox>
+              </v:shape>
+            </w:pict>
+          </mc:Fallback>
+        </mc:AlternateContent>
+      </w:r>
+      <w:r>
+        <w:rPr>
+          <w:noProof/>
+          <w:color w:val="000000"/>
+          <w:spacing w:val="-2"/>
+          <w:lang w:val="en-GB" w:eastAsia="en-GB"/>
+        </w:rPr>
+        <mc:AlternateContent>
+          <mc:Choice Requires="wps">
+            <w:drawing>
+              <wp:anchor distT="0" distB="0" distL="114300" distR="114300" simplePos="0" relativeHeight="251659264" behindDoc="0" locked="0" layoutInCell="1" allowOverlap="1">
+                <wp:simplePos x="0" y="0"/>
+                <wp:positionH relativeFrom="column">
+                  <wp:posOffset>-2465070</wp:posOffset>
+                </wp:positionH>
+                <wp:positionV relativeFrom="paragraph">
+                  <wp:posOffset>622300</wp:posOffset>
+                </wp:positionV>
+                <wp:extent cx="438150" cy="222250"/>
+                <wp:effectExtent l="0" t="0" r="0" b="6350"/>
+                <wp:wrapNone/>
+                <wp:docPr id="1" name="Text Box 1"/>
+                <wp:cNvGraphicFramePr/>
+                <a:graphic xmlns:a="http://schemas.openxmlformats.org/drawingml/2006/main">
+                  <a:graphicData uri="http://schemas.microsoft.com/office/word/2010/wordprocessingShape">
+                    <wps:wsp>
+                      <wps:cNvSpPr txBox="1"/>
+                      <wps:spPr>
+                        <a:xfrm>
+                          <a:off x="0" y="0"/>
+                          <a:ext cx="438150" cy="222250"/>
+                        </a:xfrm>
+                        <a:prstGeom prst="rect">
+                          <a:avLst/>
+                        </a:prstGeom>
+                        <a:solidFill>
+                          <a:schemeClr val="lt1"/>
+                        </a:solidFill>
+                        <a:ln w="6350">
+                          <a:noFill/>
+                        </a:ln>
+                      </wps:spPr>
+                      <wps:txbx>
+                        <w:txbxContent>
+                          <w:p>
+                            <w:pPr>
+                              <w:rPr>
+                                <w:rFonts w:ascii="Arial" w:hAnsi="Arial" w:cs="Arial"/>
+                                <w:sz w:val="14"/>
+                              </w:rPr>
+                            </w:pPr>
+                            <w:r>
+                              <w:rPr>
+                                <w:rFonts w:ascii="Arial" w:hAnsi="Arial" w:cs="Arial"/>
+                                <w:sz w:val="14"/>
+                              </w:rPr>
+                              <w:t>Noise</w:t>
+                            </w:r>
+                          </w:p>
+                        </w:txbxContent>
+                      </wps:txbx>
+                      <wps:bodyPr rot="0" spcFirstLastPara="0" vertOverflow="overflow" horzOverflow="overflow" vert="horz" wrap="square" lIns="91440" tIns="45720" rIns="91440" bIns="45720" numCol="1" spcCol="0" rtlCol="0" fromWordArt="0" anchor="t" anchorCtr="0" forceAA="0" compatLnSpc="1">
+                        <a:prstTxWarp prst="textNoShape">
+                          <a:avLst/>
+                        </a:prstTxWarp>
+                        <a:noAutofit/>
+                      </wps:bodyPr>
+                    </wps:wsp>
+                  </a:graphicData>
+                </a:graphic>
+                <wp14:sizeRelH relativeFrom="margin">
+                  <wp14:pctWidth>0</wp14:pctWidth>
+                </wp14:sizeRelH>
+                <wp14:sizeRelV relativeFrom="margin">
+                  <wp14:pctHeight>0</wp14:pctHeight>
+                </wp14:sizeRelV>
+              </wp:anchor>
+            </w:drawing>
+          </mc:Choice>
+          <mc:Fallback>
+            <w:pict>
+              <v:shape id="Text Box 1" o:spid="_x0000_s1031" type="#_x0000_t202" style="position:absolute;left:0;text-align:left;margin-left:-194.1pt;margin-top:49pt;width:34.5pt;height:17.5pt;z-index:251659264;visibility:visible;mso-wrap-style:square;mso-width-percent:0;mso-height-percent:0;mso-wrap-distance-left:9pt;mso-wrap-distance-top:0;mso-wrap-distance-right:9pt;mso-wrap-distance-bottom:0;mso-position-horizontal:absolute;mso-position-horizontal-relative:text;mso-position-vertical:absolute;mso-position-vertical-relative:text;mso-width-percent:0;mso-height-percent:0;mso-width-relative:margin;mso-height-relative:margin;v-text-anchor:top" o:gfxdata="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" fillcolor="white [3201]" stroked="f" strokeweight=".5pt">
+                <v:textbox>
+                  <w:txbxContent>
+                    <w:p>
+                      <w:pPr>
+                        <w:rPr>
+                          <w:rFonts w:ascii="Arial" w:hAnsi="Arial" w:cs="Arial"/>
+                          <w:sz w:val="14"/>
+                        </w:rPr>
+                      </w:pPr>
+                      <w:r>
+                        <w:rPr>
+                          <w:rFonts w:ascii="Arial" w:hAnsi="Arial" w:cs="Arial"/>
+                          <w:sz w:val="14"/>
+                        </w:rPr>
+                        <w:t>Noise</w:t>
+                      </w:r>
+                    </w:p>
+                  </w:txbxContent>
+                </v:textbox>
+              </v:shape>
+            </w:pict>
+          </mc:Fallback>
+        </mc:AlternateContent>
+      </w:r>
       <w:r>
         <w:rPr>
           <w:color w:val="000000"/>
@@ -5078,7 +5849,19 @@
         <w:rPr>
           <w:lang w:val="en-GB"/>
         </w:rPr>
-        <w:t xml:space="preserve"> positive one, as seen in Fig. 3</w:t>
+        <w:t xml:space="preserve"> positive one, as seen in Fig</w:t>
+      </w:r>
+      <w:r>
+        <w:rPr>
+          <w:lang w:val="en-GB"/>
+        </w:rPr>
+        <w:t>ure</w:t>
+      </w:r>
+      <w:r>
+        <w:rPr>
+          <w:lang w:val="en-GB"/>
+        </w:rPr>
+        <w:t xml:space="preserve"> 3</w:t>
       </w:r>
       <w:r>
         <w:rPr>
@@ -5116,48 +5899,28 @@
         <w:rPr>
           <w:lang w:val="en-GB"/>
         </w:rPr>
-        <w:t>es together, as seen in Figure 4</w:t>
+        <w:t>es together,</w:t>
+      </w:r>
+      <w:r>
+        <w:rPr>
+          <w:noProof/>
+          <w:color w:val="000000"/>
+          <w:spacing w:val="-2"/>
+          <w:lang w:val="en-GB" w:eastAsia="en-GB"/>
+        </w:rPr>
+        <w:t xml:space="preserve"> </w:t>
+      </w:r>
+      <w:r>
+        <w:rPr>
+          <w:lang w:val="en-GB"/>
+        </w:rPr>
+        <w:t>as seen in Figure 4</w:t>
       </w:r>
       <w:r>
         <w:rPr>
           <w:lang w:val="en-GB"/>
         </w:rPr>
         <w:t>.</w:t>
-      </w:r>
-    </w:p>
-    <w:p>
-      <w:pPr>
-        <w:pStyle w:val="PARAGRAPH"/>
-        <w:ind w:firstLine="0"/>
-        <w:rPr>
-          <w:lang w:val="en-GB"/>
-        </w:rPr>
-      </w:pPr>
-    </w:p>
-    <w:p>
-      <w:pPr>
-        <w:pStyle w:val="Heading3"/>
-        <w:rPr>
-          <w:lang w:val="en-GB"/>
-        </w:rPr>
-      </w:pPr>
-      <w:r>
-        <w:rPr>
-          <w:lang w:val="en-GB"/>
-        </w:rPr>
-        <w:t>3.4</w:t>
-      </w:r>
-      <w:r>
-        <w:rPr>
-          <w:lang w:val="en-GB"/>
-        </w:rPr>
-        <w:t>.2</w:t>
-      </w:r>
-      <w:r>
-        <w:rPr>
-          <w:lang w:val="en-GB"/>
-        </w:rPr>
-        <w:t xml:space="preserve"> Arrhythmia</w:t>
       </w:r>
     </w:p>
     <w:p>
@@ -5177,10 +5940,10 @@
           <w:lang w:val="en-GB" w:eastAsia="en-GB"/>
         </w:rPr>
         <w:drawing>
-          <wp:inline distT="0" distB="0" distL="0" distR="0" wp14:anchorId="6B483D43" wp14:editId="4D6322AF">
+          <wp:inline distT="0" distB="0" distL="0" distR="0" wp14:anchorId="749A3FEF" wp14:editId="5C93ABDC">
             <wp:extent cx="3255645" cy="2441567"/>
             <wp:effectExtent l="0" t="0" r="0" b="0"/>
-            <wp:docPr id="10" name="Picture 10"/>
+            <wp:docPr id="9" name="Picture 9"/>
             <wp:cNvGraphicFramePr>
               <a:graphicFrameLocks xmlns:a="http://schemas.openxmlformats.org/drawingml/2006/main" noChangeAspect="1"/>
             </wp:cNvGraphicFramePr>
@@ -5233,18 +5996,66 @@
           <w:color w:val="000000"/>
           <w:lang w:val="en-GB"/>
         </w:rPr>
-        <w:t>Fig. 5</w:t>
-      </w:r>
-      <w:r>
-        <w:rPr>
-          <w:color w:val="000000"/>
-          <w:lang w:val="en-GB"/>
-        </w:rPr>
-        <w:t xml:space="preserve">. Counts of the classes in the Arrhythmia dataset. Class 1 is by far the most common one. </w:t>
+        <w:t xml:space="preserve">Fig. 5. Counts of the classes in the Arrhythmia dataset. Class </w:t>
+      </w:r>
+      <w:r>
+        <w:rPr>
+          <w:color w:val="000000"/>
+          <w:lang w:val="en-GB"/>
+        </w:rPr>
+        <w:t xml:space="preserve">1 is by far the most common one, which represents </w:t>
+      </w:r>
+      <w:r>
+        <w:rPr>
+          <w:color w:val="000000"/>
+          <w:lang w:val="en-GB"/>
+        </w:rPr>
+        <w:t>a normal patient that does not suffer from arrhythmia</w:t>
+      </w:r>
+      <w:r>
+        <w:rPr>
+          <w:color w:val="000000"/>
+          <w:lang w:val="en-GB"/>
+        </w:rPr>
+        <w:t>.</w:t>
+      </w:r>
+      <w:r>
+        <w:rPr>
+          <w:color w:val="000000"/>
+          <w:lang w:val="en-GB"/>
+        </w:rPr>
+        <w:t xml:space="preserve"> </w:t>
       </w:r>
     </w:p>
     <w:p>
       <w:pPr>
+        <w:pStyle w:val="Heading3"/>
+        <w:rPr>
+          <w:lang w:val="en-GB"/>
+        </w:rPr>
+      </w:pPr>
+      <w:r>
+        <w:rPr>
+          <w:lang w:val="en-GB"/>
+        </w:rPr>
+        <w:lastRenderedPageBreak/>
+        <w:t>3.4</w:t>
+      </w:r>
+      <w:r>
+        <w:rPr>
+          <w:lang w:val="en-GB"/>
+        </w:rPr>
+        <w:t>.2</w:t>
+      </w:r>
+      <w:r>
+        <w:rPr>
+          <w:lang w:val="en-GB"/>
+        </w:rPr>
+        <w:t xml:space="preserve"> Arrhythmia</w:t>
+      </w:r>
+    </w:p>
+    <w:p>
+      <w:pPr>
         <w:pStyle w:val="PARAGRAPHnoindent"/>
         <w:rPr>
           <w:lang w:val="en-GB"/>
@@ -5252,9 +6063,224 @@
       </w:pPr>
       <w:r>
         <w:rPr>
-          <w:lang w:val="en-GB"/>
-        </w:rPr>
-        <w:lastRenderedPageBreak/>
+          <w:noProof/>
+          <w:color w:val="000000"/>
+          <w:spacing w:val="-2"/>
+          <w:lang w:val="en-GB" w:eastAsia="en-GB"/>
+        </w:rPr>
+        <mc:AlternateContent>
+          <mc:Choice Requires="wps">
+            <w:drawing>
+              <wp:anchor distT="0" distB="0" distL="114300" distR="114300" simplePos="0" relativeHeight="251663360" behindDoc="0" locked="0" layoutInCell="1" allowOverlap="1" wp14:anchorId="03DFF8B0" wp14:editId="42543B86">
+                <wp:simplePos x="0" y="0"/>
+                <wp:positionH relativeFrom="column">
+                  <wp:posOffset>3997325</wp:posOffset>
+                </wp:positionH>
+                <wp:positionV relativeFrom="paragraph">
+                  <wp:posOffset>1901825</wp:posOffset>
+                </wp:positionV>
+                <wp:extent cx="542925" cy="238125"/>
+                <wp:effectExtent l="0" t="0" r="9525" b="9525"/>
+                <wp:wrapNone/>
+                <wp:docPr id="7" name="Text Box 7"/>
+                <wp:cNvGraphicFramePr/>
+                <a:graphic xmlns:a="http://schemas.openxmlformats.org/drawingml/2006/main">
+                  <a:graphicData uri="http://schemas.microsoft.com/office/word/2010/wordprocessingShape">
+                    <wps:wsp>
+                      <wps:cNvSpPr txBox="1"/>
+                      <wps:spPr>
+                        <a:xfrm>
+                          <a:off x="0" y="0"/>
+                          <a:ext cx="542925" cy="238125"/>
+                        </a:xfrm>
+                        <a:prstGeom prst="rect">
+                          <a:avLst/>
+                        </a:prstGeom>
+                        <a:solidFill>
+                          <a:schemeClr val="lt1"/>
+                        </a:solidFill>
+                        <a:ln w="6350">
+                          <a:noFill/>
+                        </a:ln>
+                      </wps:spPr>
+                      <wps:txbx>
+                        <w:txbxContent>
+                          <w:p>
+                            <w:pPr>
+                              <w:jc w:val="center"/>
+                              <w:rPr>
+                                <w:rFonts w:ascii="Arial" w:hAnsi="Arial" w:cs="Arial"/>
+                                <w:sz w:val="12"/>
+                              </w:rPr>
+                            </w:pPr>
+                            <w:r>
+                              <w:rPr>
+                                <w:rFonts w:ascii="Arial" w:hAnsi="Arial" w:cs="Arial"/>
+                                <w:sz w:val="12"/>
+                              </w:rPr>
+                              <w:t>Phishing</w:t>
+                            </w:r>
+                          </w:p>
+                        </w:txbxContent>
+                      </wps:txbx>
+                      <wps:bodyPr rot="0" spcFirstLastPara="0" vertOverflow="overflow" horzOverflow="overflow" vert="horz" wrap="square" lIns="91440" tIns="45720" rIns="91440" bIns="45720" numCol="1" spcCol="0" rtlCol="0" fromWordArt="0" anchor="t" anchorCtr="0" forceAA="0" compatLnSpc="1">
+                        <a:prstTxWarp prst="textNoShape">
+                          <a:avLst/>
+                        </a:prstTxWarp>
+                        <a:noAutofit/>
+                      </wps:bodyPr>
+                    </wps:wsp>
+                  </a:graphicData>
+                </a:graphic>
+                <wp14:sizeRelH relativeFrom="margin">
+                  <wp14:pctWidth>0</wp14:pctWidth>
+                </wp14:sizeRelH>
+                <wp14:sizeRelV relativeFrom="margin">
+                  <wp14:pctHeight>0</wp14:pctHeight>
+                </wp14:sizeRelV>
+              </wp:anchor>
+            </w:drawing>
+          </mc:Choice>
+          <mc:Fallback>
+            <w:pict>
+              <v:shape w14:anchorId="03DFF8B0" id="Text Box 7" o:spid="_x0000_s1032" type="#_x0000_t202" style="position:absolute;left:0;text-align:left;margin-left:314.75pt;margin-top:149.75pt;width:42.75pt;height:18.75pt;z-index:251663360;visibility:visible;mso-wrap-style:square;mso-width-percent:0;mso-height-percent:0;mso-wrap-distance-left:9pt;mso-wrap-distance-top:0;mso-wrap-distance-right:9pt;mso-wrap-distance-bottom:0;mso-position-horizontal:absolute;mso-position-horizontal-relative:text;mso-position-vertical:absolute;mso-position-vertical-relative:text;mso-width-percent:0;mso-height-percent:0;mso-width-relative:margin;mso-height-relative:margin;v-text-anchor:top" o:gfxdata="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" fillcolor="white [3201]" stroked="f" strokeweight=".5pt">
+                <v:textbox>
+                  <w:txbxContent>
+                    <w:p>
+                      <w:pPr>
+                        <w:jc w:val="center"/>
+                        <w:rPr>
+                          <w:rFonts w:ascii="Arial" w:hAnsi="Arial" w:cs="Arial"/>
+                          <w:sz w:val="12"/>
+                        </w:rPr>
+                      </w:pPr>
+                      <w:r>
+                        <w:rPr>
+                          <w:rFonts w:ascii="Arial" w:hAnsi="Arial" w:cs="Arial"/>
+                          <w:sz w:val="12"/>
+                        </w:rPr>
+                        <w:t>Phishing</w:t>
+                      </w:r>
+                    </w:p>
+                  </w:txbxContent>
+                </v:textbox>
+              </v:shape>
+            </w:pict>
+          </mc:Fallback>
+        </mc:AlternateContent>
+      </w:r>
+      <w:r>
+        <w:rPr>
+          <w:noProof/>
+          <w:color w:val="000000"/>
+          <w:spacing w:val="-2"/>
+          <w:lang w:val="en-GB" w:eastAsia="en-GB"/>
+        </w:rPr>
+        <mc:AlternateContent>
+          <mc:Choice Requires="wps">
+            <w:drawing>
+              <wp:anchor distT="0" distB="0" distL="114300" distR="114300" simplePos="0" relativeHeight="251665408" behindDoc="0" locked="0" layoutInCell="1" allowOverlap="1" wp14:anchorId="03BB0FF9" wp14:editId="3A6085D8">
+                <wp:simplePos x="0" y="0"/>
+                <wp:positionH relativeFrom="column">
+                  <wp:posOffset>5198110</wp:posOffset>
+                </wp:positionH>
+                <wp:positionV relativeFrom="paragraph">
+                  <wp:posOffset>1905635</wp:posOffset>
+                </wp:positionV>
+                <wp:extent cx="609600" cy="257175"/>
+                <wp:effectExtent l="0" t="0" r="0" b="9525"/>
+                <wp:wrapNone/>
+                <wp:docPr id="8" name="Text Box 8"/>
+                <wp:cNvGraphicFramePr/>
+                <a:graphic xmlns:a="http://schemas.openxmlformats.org/drawingml/2006/main">
+                  <a:graphicData uri="http://schemas.microsoft.com/office/word/2010/wordprocessingShape">
+                    <wps:wsp>
+                      <wps:cNvSpPr txBox="1"/>
+                      <wps:spPr>
+                        <a:xfrm>
+                          <a:off x="0" y="0"/>
+                          <a:ext cx="609600" cy="257175"/>
+                        </a:xfrm>
+                        <a:prstGeom prst="rect">
+                          <a:avLst/>
+                        </a:prstGeom>
+                        <a:solidFill>
+                          <a:schemeClr val="lt1"/>
+                        </a:solidFill>
+                        <a:ln w="6350">
+                          <a:noFill/>
+                        </a:ln>
+                      </wps:spPr>
+                      <wps:txbx>
+                        <w:txbxContent>
+                          <w:p>
+                            <w:pPr>
+                              <w:jc w:val="center"/>
+                              <w:rPr>
+                                <w:rFonts w:ascii="Arial" w:hAnsi="Arial" w:cs="Arial"/>
+                                <w:sz w:val="12"/>
+                              </w:rPr>
+                            </w:pPr>
+                            <w:r>
+                              <w:rPr>
+                                <w:rFonts w:ascii="Arial" w:hAnsi="Arial" w:cs="Arial"/>
+                                <w:sz w:val="12"/>
+                              </w:rPr>
+                              <w:t>Legitimate</w:t>
+                            </w:r>
+                          </w:p>
+                        </w:txbxContent>
+                      </wps:txbx>
+                      <wps:bodyPr rot="0" spcFirstLastPara="0" vertOverflow="overflow" horzOverflow="overflow" vert="horz" wrap="square" lIns="91440" tIns="45720" rIns="91440" bIns="45720" numCol="1" spcCol="0" rtlCol="0" fromWordArt="0" anchor="t" anchorCtr="0" forceAA="0" compatLnSpc="1">
+                        <a:prstTxWarp prst="textNoShape">
+                          <a:avLst/>
+                        </a:prstTxWarp>
+                        <a:noAutofit/>
+                      </wps:bodyPr>
+                    </wps:wsp>
+                  </a:graphicData>
+                </a:graphic>
+                <wp14:sizeRelH relativeFrom="margin">
+                  <wp14:pctWidth>0</wp14:pctWidth>
+                </wp14:sizeRelH>
+                <wp14:sizeRelV relativeFrom="margin">
+                  <wp14:pctHeight>0</wp14:pctHeight>
+                </wp14:sizeRelV>
+              </wp:anchor>
+            </w:drawing>
+          </mc:Choice>
+          <mc:Fallback>
+            <w:pict>
+              <v:shape w14:anchorId="03BB0FF9" id="Text Box 8" o:spid="_x0000_s1033" type="#_x0000_t202" style="position:absolute;left:0;text-align:left;margin-left:409.3pt;margin-top:150.05pt;width:48pt;height:20.25pt;z-index:251665408;visibility:visible;mso-wrap-style:square;mso-width-percent:0;mso-height-percent:0;mso-wrap-distance-left:9pt;mso-wrap-distance-top:0;mso-wrap-distance-right:9pt;mso-wrap-distance-bottom:0;mso-position-horizontal:absolute;mso-position-horizontal-relative:text;mso-position-vertical:absolute;mso-position-vertical-relative:text;mso-width-percent:0;mso-height-percent:0;mso-width-relative:margin;mso-height-relative:margin;v-text-anchor:top" o:gfxdata="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" fillcolor="white [3201]" stroked="f" strokeweight=".5pt">
+                <v:textbox>
+                  <w:txbxContent>
+                    <w:p>
+                      <w:pPr>
+                        <w:jc w:val="center"/>
+                        <w:rPr>
+                          <w:rFonts w:ascii="Arial" w:hAnsi="Arial" w:cs="Arial"/>
+                          <w:sz w:val="12"/>
+                        </w:rPr>
+                      </w:pPr>
+                      <w:r>
+                        <w:rPr>
+                          <w:rFonts w:ascii="Arial" w:hAnsi="Arial" w:cs="Arial"/>
+                          <w:sz w:val="12"/>
+                        </w:rPr>
+                        <w:t>Legitimate</w:t>
+                      </w:r>
+                    </w:p>
+                  </w:txbxContent>
+                </v:textbox>
+              </v:shape>
+            </w:pict>
+          </mc:Fallback>
+        </mc:AlternateContent>
+      </w:r>
+      <w:r>
+        <w:rPr>
+          <w:lang w:val="en-GB"/>
+        </w:rPr>
         <w:t xml:space="preserve">The Arrhythmia dataset was also taken from the UCI Machine Learning Repository </w:t>
       </w:r>
       <w:sdt>
@@ -5309,7 +6335,19 @@
         <w:rPr>
           <w:lang w:val="en-GB"/>
         </w:rPr>
-        <w:t xml:space="preserve"> identify the presence of arrhythmia and to classify it as one of its 16 kinds. Each example contains 279 attributes, 73 of which are nominal and the rest are linear. While there is a large number of attributes, the number of examples is small, with a total of just 452. Furthermore, nominal attributes will be transformed into one-hot encoding for a better network performance, so the number of attributes will increase. </w:t>
+        <w:t xml:space="preserve"> identify the presence of arrhythmia and to classify it as one of its 16 kinds. Each exa</w:t>
+      </w:r>
+      <w:r>
+        <w:rPr>
+          <w:lang w:val="en-GB"/>
+        </w:rPr>
+        <w:t>mple contains 279 attributes, 7</w:t>
+      </w:r>
+      <w:r>
+        <w:rPr>
+          <w:lang w:val="en-GB"/>
+        </w:rPr>
+        <w:t xml:space="preserve"> of which are nominal and the rest are linear. While there is a large number of attributes, the number of examples is small, with a total of just 452. Furthermore, nominal attributes will be transformed into one-hot encoding for a better network performance, so the number of attributes will increase. </w:t>
       </w:r>
       <w:r>
         <w:rPr>
@@ -5348,6 +6386,132 @@
           <w:lang w:val="en-GB"/>
         </w:rPr>
         <w:t xml:space="preserve">. It is evident that class 1 is the most common one by far, followed by classes 10 and 2. </w:t>
+      </w:r>
+    </w:p>
+    <w:p>
+      <w:pPr>
+        <w:pStyle w:val="PARAGRAPH"/>
+        <w:rPr>
+          <w:lang w:val="en-GB"/>
+        </w:rPr>
+      </w:pPr>
+      <w:r>
+        <w:rPr>
+          <w:lang w:val="en-GB"/>
+        </w:rPr>
+        <w:t xml:space="preserve">For purposes of the experiments, the classification task will be modified, from classifying the examples into one of the 16 classes, to just distinguishing between class 1 and the rest. This is </w:t>
+      </w:r>
+      <w:r>
+        <w:rPr>
+          <w:lang w:val="en-GB"/>
+        </w:rPr>
+        <w:t>due to two main reasons:</w:t>
+      </w:r>
+      <w:r>
+        <w:rPr>
+          <w:lang w:val="en-GB"/>
+        </w:rPr>
+        <w:t xml:space="preserve"> </w:t>
+      </w:r>
+      <w:r>
+        <w:rPr>
+          <w:lang w:val="en-GB"/>
+        </w:rPr>
+        <w:t>the AUC ROC metric is used mostly for binary classification and, although it is possible to generalise it for multi-class classification,</w:t>
+      </w:r>
+      <w:r>
+        <w:rPr>
+          <w:lang w:val="en-GB"/>
+        </w:rPr>
+        <w:t xml:space="preserve"> it adds complexity to the code</w:t>
+      </w:r>
+      <w:r>
+        <w:rPr>
+          <w:lang w:val="en-GB"/>
+        </w:rPr>
+        <w:t xml:space="preserve"> as it is not a trivial task, decreases code reusability, and breaks consistency </w:t>
+      </w:r>
+      <w:r>
+        <w:rPr>
+          <w:lang w:val="en-GB"/>
+        </w:rPr>
+        <w:t>with the other</w:t>
+      </w:r>
+      <w:r>
+        <w:rPr>
+          <w:lang w:val="en-GB"/>
+        </w:rPr>
+        <w:t xml:space="preserve"> datasets and their metrics.  The other reason is that, it makes sense in the dataset’s context to distinguish between class 1 and the rest, since class 1 is considered the “normal” </w:t>
+      </w:r>
+      <w:r>
+        <w:rPr>
+          <w:lang w:val="en-GB"/>
+        </w:rPr>
+        <w:t>ECG</w:t>
+      </w:r>
+      <w:r>
+        <w:rPr>
+          <w:lang w:val="en-GB"/>
+        </w:rPr>
+        <w:t xml:space="preserve"> and the rest are </w:t>
+      </w:r>
+      <w:r>
+        <w:rPr>
+          <w:lang w:val="en-GB"/>
+        </w:rPr>
+        <w:t>different kinds of arrhythmia</w:t>
+      </w:r>
+      <w:r>
+        <w:rPr>
+          <w:lang w:val="en-GB"/>
+        </w:rPr>
+        <w:t>.</w:t>
+      </w:r>
+      <w:r>
+        <w:rPr>
+          <w:lang w:val="en-GB"/>
+        </w:rPr>
+        <w:t xml:space="preserve"> Therefore, the task is transformed in finding whether a set of readings are of a normal patient or of one suffering from arrhythmia.</w:t>
+      </w:r>
+      <w:r>
+        <w:rPr>
+          <w:lang w:val="en-GB"/>
+        </w:rPr>
+        <w:t xml:space="preserve"> </w:t>
+      </w:r>
+      <w:r>
+        <w:rPr>
+          <w:highlight w:val="yellow"/>
+          <w:lang w:val="en-GB"/>
+        </w:rPr>
+        <w:t xml:space="preserve">The </w:t>
+      </w:r>
+      <w:r>
+        <w:rPr>
+          <w:highlight w:val="yellow"/>
+          <w:lang w:val="en-GB"/>
+        </w:rPr>
+        <w:t>amended clas</w:t>
+      </w:r>
+      <w:r>
+        <w:rPr>
+          <w:highlight w:val="yellow"/>
+          <w:lang w:val="en-GB"/>
+        </w:rPr>
+        <w:t>s counts can be seen in Figure 6</w:t>
+      </w:r>
+      <w:r>
+        <w:rPr>
+          <w:highlight w:val="yellow"/>
+          <w:lang w:val="en-GB"/>
+        </w:rPr>
+        <w:t>.</w:t>
+      </w:r>
+      <w:r>
+        <w:rPr>
+          <w:lang w:val="en-GB"/>
+        </w:rPr>
+        <w:t xml:space="preserve"> Transforming the task equalises the classes’ counts.</w:t>
       </w:r>
     </w:p>
     <w:p>
@@ -5488,7 +6652,7 @@
         <w:rPr>
           <w:lang w:val="en-GB"/>
         </w:rPr>
-        <w:t>en in Fig. 6</w:t>
+        <w:t>en in Figure 7</w:t>
       </w:r>
       <w:r>
         <w:rPr>
@@ -5512,7 +6676,7 @@
     <w:p>
       <w:pPr>
         <w:pStyle w:val="ART"/>
-        <w:framePr w:w="4966" w:h="4486" w:hRule="exact" w:wrap="around" w:vAnchor="page" w:hAnchor="page" w:x="496" w:y="5341"/>
+        <w:framePr w:w="4966" w:h="4171" w:hRule="exact" w:wrap="around" w:vAnchor="page" w:hAnchor="page" w:x="5746" w:y="1156"/>
         <w:spacing w:before="0"/>
         <w:rPr>
           <w:color w:val="000000"/>
@@ -5571,25 +6735,25 @@
     <w:p>
       <w:pPr>
         <w:pStyle w:val="FIGURECAPTION"/>
-        <w:framePr w:w="4966" w:h="4486" w:hRule="exact" w:wrap="around" w:vAnchor="page" w:hAnchor="page" w:x="496" w:y="5341"/>
-        <w:rPr>
-          <w:color w:val="000000"/>
-          <w:lang w:val="en-GB"/>
-        </w:rPr>
-      </w:pPr>
-      <w:r>
-        <w:rPr>
-          <w:color w:val="000000"/>
-          <w:lang w:val="en-GB"/>
-        </w:rPr>
-        <w:t>Fig. 6</w:t>
-      </w:r>
-      <w:r>
-        <w:rPr>
-          <w:color w:val="000000"/>
-          <w:lang w:val="en-GB"/>
-        </w:rPr>
-        <w:t>. Counts of the classes in the Phishing dataset. Class “-1” represents phishing websites and “1” represents legitimate ones.</w:t>
+        <w:framePr w:w="4966" w:h="4171" w:hRule="exact" w:wrap="around" w:vAnchor="page" w:hAnchor="page" w:x="5746" w:y="1156"/>
+        <w:rPr>
+          <w:color w:val="000000"/>
+          <w:lang w:val="en-GB"/>
+        </w:rPr>
+      </w:pPr>
+      <w:r>
+        <w:rPr>
+          <w:color w:val="000000"/>
+          <w:lang w:val="en-GB"/>
+        </w:rPr>
+        <w:t>Fig. 7</w:t>
+      </w:r>
+      <w:r>
+        <w:rPr>
+          <w:color w:val="000000"/>
+          <w:lang w:val="en-GB"/>
+        </w:rPr>
+        <w:t xml:space="preserve">. Counts of the classes in the Phishing dataset. </w:t>
       </w:r>
     </w:p>
     <w:p>
@@ -5608,6 +6772,103 @@
     </w:p>
     <w:p>
       <w:pPr>
+        <w:pStyle w:val="ART"/>
+        <w:framePr w:w="4966" w:h="4666" w:hRule="exact" w:wrap="around" w:vAnchor="page" w:hAnchor="page" w:x="466" w:y="8116"/>
+        <w:spacing w:before="0"/>
+        <w:rPr>
+          <w:color w:val="000000"/>
+          <w:lang w:val="en-GB"/>
+        </w:rPr>
+      </w:pPr>
+      <w:r>
+        <w:rPr>
+          <w:noProof/>
+          <w:color w:val="000000"/>
+          <w:lang w:val="en-GB" w:eastAsia="en-GB"/>
+        </w:rPr>
+        <w:drawing>
+          <wp:inline distT="0" distB="0" distL="0" distR="0">
+            <wp:extent cx="3103245" cy="2327275"/>
+            <wp:effectExtent l="0" t="0" r="1905" b="0"/>
+            <wp:docPr id="12" name="Picture 12"/>
+            <wp:cNvGraphicFramePr>
+              <a:graphicFrameLocks xmlns:a="http://schemas.openxmlformats.org/drawingml/2006/main" noChangeAspect="1"/>
+            </wp:cNvGraphicFramePr>
+            <a:graphic xmlns:a="http://schemas.openxmlformats.org/drawingml/2006/main">
+              <a:graphicData uri="http://schemas.openxmlformats.org/drawingml/2006/picture">
+                <pic:pic xmlns:pic="http://schemas.openxmlformats.org/drawingml/2006/picture">
+                  <pic:nvPicPr>
+                    <pic:cNvPr id="12" name="arr_countplot_binary.png"/>
+                    <pic:cNvPicPr/>
+                  </pic:nvPicPr>
+                  <pic:blipFill>
+                    <a:blip r:embed="rId21">
+                      <a:extLst>
+                        <a:ext uri="{28A0092B-C50C-407E-A947-70E740481C1C}">
+                          <a14:useLocalDpi xmlns:a14="http://schemas.microsoft.com/office/drawing/2010/main" val="0"/>
+                        </a:ext>
+                      </a:extLst>
+                    </a:blip>
+                    <a:stretch>
+                      <a:fillRect/>
+                    </a:stretch>
+                  </pic:blipFill>
+                  <pic:spPr>
+                    <a:xfrm>
+                      <a:off x="0" y="0"/>
+                      <a:ext cx="3103245" cy="2327275"/>
+                    </a:xfrm>
+                    <a:prstGeom prst="rect">
+                      <a:avLst/>
+                    </a:prstGeom>
+                  </pic:spPr>
+                </pic:pic>
+              </a:graphicData>
+            </a:graphic>
+          </wp:inline>
+        </w:drawing>
+      </w:r>
+    </w:p>
+    <w:p>
+      <w:pPr>
+        <w:pStyle w:val="FIGURECAPTION"/>
+        <w:framePr w:w="4966" w:h="4666" w:hRule="exact" w:wrap="around" w:vAnchor="page" w:hAnchor="page" w:x="466" w:y="8116"/>
+        <w:rPr>
+          <w:color w:val="000000"/>
+          <w:lang w:val="en-GB"/>
+        </w:rPr>
+      </w:pPr>
+      <w:r>
+        <w:rPr>
+          <w:color w:val="000000"/>
+          <w:lang w:val="en-GB"/>
+        </w:rPr>
+        <w:t>Fig. 6</w:t>
+      </w:r>
+      <w:r>
+        <w:rPr>
+          <w:color w:val="000000"/>
+          <w:lang w:val="en-GB"/>
+        </w:rPr>
+        <w:t xml:space="preserve">. Counts of the classes in the Arrhythmia dataset. Class </w:t>
+      </w:r>
+      <w:r>
+        <w:rPr>
+          <w:color w:val="000000"/>
+          <w:lang w:val="en-GB"/>
+        </w:rPr>
+        <w:t>1 is by far the most common one, which represents the common type of arrhythmia.</w:t>
+      </w:r>
+      <w:r>
+        <w:rPr>
+          <w:color w:val="000000"/>
+          <w:lang w:val="en-GB"/>
+        </w:rPr>
+        <w:t xml:space="preserve"> </w:t>
+      </w:r>
+    </w:p>
+    <w:p>
+      <w:pPr>
         <w:pStyle w:val="PARAGRAPH"/>
         <w:ind w:firstLine="0"/>
         <w:rPr>
@@ -5788,13 +7049,7 @@
         <w:rPr>
           <w:lang w:val="en-GB"/>
         </w:rPr>
-        <w:t xml:space="preserve">or testing, except for the 100% proportion, in which </w:t>
-      </w:r>
-      <w:r>
-        <w:rPr>
-          <w:lang w:val="en-GB"/>
-        </w:rPr>
-        <w:t>70% of the data was used for training and the rest for testin</w:t>
+        <w:t>or testing, except for the 100% proportion, in which 70% of the data was used for training and the rest for testin</w:t>
       </w:r>
       <w:r>
         <w:rPr>
@@ -5812,6 +7067,222 @@
       </w:pPr>
       <w:r>
         <w:rPr>
+          <w:noProof/>
+          <w:color w:val="000000"/>
+          <w:spacing w:val="-2"/>
+          <w:lang w:val="en-GB" w:eastAsia="en-GB"/>
+        </w:rPr>
+        <mc:AlternateContent>
+          <mc:Choice Requires="wps">
+            <w:drawing>
+              <wp:anchor distT="0" distB="0" distL="114300" distR="114300" simplePos="0" relativeHeight="251677696" behindDoc="0" locked="0" layoutInCell="1" allowOverlap="1" wp14:anchorId="5E484787" wp14:editId="15ECDE3D">
+                <wp:simplePos x="0" y="0"/>
+                <wp:positionH relativeFrom="column">
+                  <wp:posOffset>-1400175</wp:posOffset>
+                </wp:positionH>
+                <wp:positionV relativeFrom="paragraph">
+                  <wp:posOffset>809625</wp:posOffset>
+                </wp:positionV>
+                <wp:extent cx="581025" cy="238125"/>
+                <wp:effectExtent l="0" t="0" r="9525" b="9525"/>
+                <wp:wrapNone/>
+                <wp:docPr id="21" name="Text Box 21"/>
+                <wp:cNvGraphicFramePr/>
+                <a:graphic xmlns:a="http://schemas.openxmlformats.org/drawingml/2006/main">
+                  <a:graphicData uri="http://schemas.microsoft.com/office/word/2010/wordprocessingShape">
+                    <wps:wsp>
+                      <wps:cNvSpPr txBox="1"/>
+                      <wps:spPr>
+                        <a:xfrm>
+                          <a:off x="0" y="0"/>
+                          <a:ext cx="581025" cy="238125"/>
+                        </a:xfrm>
+                        <a:prstGeom prst="rect">
+                          <a:avLst/>
+                        </a:prstGeom>
+                        <a:solidFill>
+                          <a:schemeClr val="lt1"/>
+                        </a:solidFill>
+                        <a:ln w="6350">
+                          <a:noFill/>
+                        </a:ln>
+                      </wps:spPr>
+                      <wps:txbx>
+                        <w:txbxContent>
+                          <w:p>
+                            <w:pPr>
+                              <w:jc w:val="center"/>
+                              <w:rPr>
+                                <w:rFonts w:ascii="Arial" w:hAnsi="Arial" w:cs="Arial"/>
+                                <w:sz w:val="12"/>
+                              </w:rPr>
+                            </w:pPr>
+                            <w:r>
+                              <w:rPr>
+                                <w:rFonts w:ascii="Arial" w:hAnsi="Arial" w:cs="Arial"/>
+                                <w:sz w:val="12"/>
+                              </w:rPr>
+                              <w:t>Normal</w:t>
+                            </w:r>
+                          </w:p>
+                        </w:txbxContent>
+                      </wps:txbx>
+                      <wps:bodyPr rot="0" spcFirstLastPara="0" vertOverflow="overflow" horzOverflow="overflow" vert="horz" wrap="square" lIns="91440" tIns="45720" rIns="91440" bIns="45720" numCol="1" spcCol="0" rtlCol="0" fromWordArt="0" anchor="t" anchorCtr="0" forceAA="0" compatLnSpc="1">
+                        <a:prstTxWarp prst="textNoShape">
+                          <a:avLst/>
+                        </a:prstTxWarp>
+                        <a:noAutofit/>
+                      </wps:bodyPr>
+                    </wps:wsp>
+                  </a:graphicData>
+                </a:graphic>
+                <wp14:sizeRelH relativeFrom="margin">
+                  <wp14:pctWidth>0</wp14:pctWidth>
+                </wp14:sizeRelH>
+                <wp14:sizeRelV relativeFrom="margin">
+                  <wp14:pctHeight>0</wp14:pctHeight>
+                </wp14:sizeRelV>
+              </wp:anchor>
+            </w:drawing>
+          </mc:Choice>
+          <mc:Fallback>
+            <w:pict>
+              <v:shape w14:anchorId="5E484787" id="Text Box 21" o:spid="_x0000_s1034" type="#_x0000_t202" style="position:absolute;left:0;text-align:left;margin-left:-110.25pt;margin-top:63.75pt;width:45.75pt;height:18.75pt;z-index:251677696;visibility:visible;mso-wrap-style:square;mso-width-percent:0;mso-height-percent:0;mso-wrap-distance-left:9pt;mso-wrap-distance-top:0;mso-wrap-distance-right:9pt;mso-wrap-distance-bottom:0;mso-position-horizontal:absolute;mso-position-horizontal-relative:text;mso-position-vertical:absolute;mso-position-vertical-relative:text;mso-width-percent:0;mso-height-percent:0;mso-width-relative:margin;mso-height-relative:margin;v-text-anchor:top" o:gfxdata="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" fillcolor="white [3201]" stroked="f" strokeweight=".5pt">
+                <v:textbox>
+                  <w:txbxContent>
+                    <w:p>
+                      <w:pPr>
+                        <w:jc w:val="center"/>
+                        <w:rPr>
+                          <w:rFonts w:ascii="Arial" w:hAnsi="Arial" w:cs="Arial"/>
+                          <w:sz w:val="12"/>
+                        </w:rPr>
+                      </w:pPr>
+                      <w:r>
+                        <w:rPr>
+                          <w:rFonts w:ascii="Arial" w:hAnsi="Arial" w:cs="Arial"/>
+                          <w:sz w:val="12"/>
+                        </w:rPr>
+                        <w:t>Normal</w:t>
+                      </w:r>
+                    </w:p>
+                  </w:txbxContent>
+                </v:textbox>
+              </v:shape>
+            </w:pict>
+          </mc:Fallback>
+        </mc:AlternateContent>
+      </w:r>
+      <w:r>
+        <w:rPr>
+          <w:noProof/>
+          <w:color w:val="000000"/>
+          <w:spacing w:val="-2"/>
+          <w:lang w:val="en-GB" w:eastAsia="en-GB"/>
+        </w:rPr>
+        <mc:AlternateContent>
+          <mc:Choice Requires="wps">
+            <w:drawing>
+              <wp:anchor distT="0" distB="0" distL="114300" distR="114300" simplePos="0" relativeHeight="251675648" behindDoc="0" locked="0" layoutInCell="1" allowOverlap="1" wp14:anchorId="45C70C45" wp14:editId="002E9AB2">
+                <wp:simplePos x="0" y="0"/>
+                <wp:positionH relativeFrom="column">
+                  <wp:posOffset>-2620645</wp:posOffset>
+                </wp:positionH>
+                <wp:positionV relativeFrom="paragraph">
+                  <wp:posOffset>818515</wp:posOffset>
+                </wp:positionV>
+                <wp:extent cx="581025" cy="238125"/>
+                <wp:effectExtent l="0" t="0" r="9525" b="9525"/>
+                <wp:wrapNone/>
+                <wp:docPr id="20" name="Text Box 20"/>
+                <wp:cNvGraphicFramePr/>
+                <a:graphic xmlns:a="http://schemas.openxmlformats.org/drawingml/2006/main">
+                  <a:graphicData uri="http://schemas.microsoft.com/office/word/2010/wordprocessingShape">
+                    <wps:wsp>
+                      <wps:cNvSpPr txBox="1"/>
+                      <wps:spPr>
+                        <a:xfrm>
+                          <a:off x="0" y="0"/>
+                          <a:ext cx="581025" cy="238125"/>
+                        </a:xfrm>
+                        <a:prstGeom prst="rect">
+                          <a:avLst/>
+                        </a:prstGeom>
+                        <a:solidFill>
+                          <a:schemeClr val="lt1"/>
+                        </a:solidFill>
+                        <a:ln w="6350">
+                          <a:noFill/>
+                        </a:ln>
+                      </wps:spPr>
+                      <wps:txbx>
+                        <w:txbxContent>
+                          <w:p>
+                            <w:pPr>
+                              <w:jc w:val="center"/>
+                              <w:rPr>
+                                <w:rFonts w:ascii="Arial" w:hAnsi="Arial" w:cs="Arial"/>
+                                <w:sz w:val="12"/>
+                              </w:rPr>
+                            </w:pPr>
+                            <w:r>
+                              <w:rPr>
+                                <w:rFonts w:ascii="Arial" w:hAnsi="Arial" w:cs="Arial"/>
+                                <w:sz w:val="12"/>
+                              </w:rPr>
+                              <w:t>Arrhythmia</w:t>
+                            </w:r>
+                          </w:p>
+                        </w:txbxContent>
+                      </wps:txbx>
+                      <wps:bodyPr rot="0" spcFirstLastPara="0" vertOverflow="overflow" horzOverflow="overflow" vert="horz" wrap="square" lIns="91440" tIns="45720" rIns="91440" bIns="45720" numCol="1" spcCol="0" rtlCol="0" fromWordArt="0" anchor="t" anchorCtr="0" forceAA="0" compatLnSpc="1">
+                        <a:prstTxWarp prst="textNoShape">
+                          <a:avLst/>
+                        </a:prstTxWarp>
+                        <a:noAutofit/>
+                      </wps:bodyPr>
+                    </wps:wsp>
+                  </a:graphicData>
+                </a:graphic>
+                <wp14:sizeRelH relativeFrom="margin">
+                  <wp14:pctWidth>0</wp14:pctWidth>
+                </wp14:sizeRelH>
+                <wp14:sizeRelV relativeFrom="margin">
+                  <wp14:pctHeight>0</wp14:pctHeight>
+                </wp14:sizeRelV>
+              </wp:anchor>
+            </w:drawing>
+          </mc:Choice>
+          <mc:Fallback>
+            <w:pict>
+              <v:shape w14:anchorId="45C70C45" id="Text Box 20" o:spid="_x0000_s1035" type="#_x0000_t202" style="position:absolute;left:0;text-align:left;margin-left:-206.35pt;margin-top:64.45pt;width:45.75pt;height:18.75pt;z-index:251675648;visibility:visible;mso-wrap-style:square;mso-width-percent:0;mso-height-percent:0;mso-wrap-distance-left:9pt;mso-wrap-distance-top:0;mso-wrap-distance-right:9pt;mso-wrap-distance-bottom:0;mso-position-horizontal:absolute;mso-position-horizontal-relative:text;mso-position-vertical:absolute;mso-position-vertical-relative:text;mso-width-percent:0;mso-height-percent:0;mso-width-relative:margin;mso-height-relative:margin;v-text-anchor:top" o:gfxdata="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" fillcolor="white [3201]" stroked="f" strokeweight=".5pt">
+                <v:textbox>
+                  <w:txbxContent>
+                    <w:p>
+                      <w:pPr>
+                        <w:jc w:val="center"/>
+                        <w:rPr>
+                          <w:rFonts w:ascii="Arial" w:hAnsi="Arial" w:cs="Arial"/>
+                          <w:sz w:val="12"/>
+                        </w:rPr>
+                      </w:pPr>
+                      <w:r>
+                        <w:rPr>
+                          <w:rFonts w:ascii="Arial" w:hAnsi="Arial" w:cs="Arial"/>
+                          <w:sz w:val="12"/>
+                        </w:rPr>
+                        <w:t>Arrhythmia</w:t>
+                      </w:r>
+                    </w:p>
+                  </w:txbxContent>
+                </v:textbox>
+              </v:shape>
+            </w:pict>
+          </mc:Fallback>
+        </mc:AlternateContent>
+      </w:r>
+      <w:r>
+        <w:rPr>
           <w:lang w:val="en-GB"/>
         </w:rPr>
         <w:t xml:space="preserve">In addition to this, all of the pre trained </w:t>
@@ -5894,25 +7365,22 @@
         <w:rPr>
           <w:lang w:val="en-GB"/>
         </w:rPr>
-        <w:t xml:space="preserve">, which are listed in </w:t>
-      </w:r>
-      <w:r>
-        <w:rPr>
-          <w:highlight w:val="yellow"/>
-          <w:lang w:val="en-GB"/>
-        </w:rPr>
-        <w:t>Table</w:t>
-      </w:r>
-      <w:r>
-        <w:rPr>
-          <w:highlight w:val="yellow"/>
+        <w:t xml:space="preserve">, which are listed </w:t>
+      </w:r>
+      <w:r>
+        <w:rPr>
+          <w:lang w:val="en-GB"/>
+        </w:rPr>
+        <w:t>in Table</w:t>
+      </w:r>
+      <w:r>
+        <w:rPr>
           <w:lang w:val="en-GB"/>
         </w:rPr>
         <w:t>s</w:t>
       </w:r>
       <w:r>
         <w:rPr>
-          <w:highlight w:val="yellow"/>
           <w:lang w:val="en-GB"/>
         </w:rPr>
         <w:t xml:space="preserve"> 3</w:t>
@@ -5921,7 +7389,13 @@
         <w:rPr>
           <w:lang w:val="en-GB"/>
         </w:rPr>
-        <w:t>, 4, and 5</w:t>
+        <w:t>, 4</w:t>
+      </w:r>
+      <w:r>
+        <w:rPr>
+          <w:lang w:val="en-GB"/>
+        </w:rPr>
+        <w:t>, and 5</w:t>
       </w:r>
       <w:r>
         <w:rPr>
@@ -5947,7 +7421,14 @@
         <w:rPr>
           <w:lang w:val="en-GB"/>
         </w:rPr>
-        <w:t xml:space="preserve">The first one was training the network layer by layer to reconstruct the outputs from the previous layer. In this approach, the </w:t>
+        <w:t xml:space="preserve">The first one was training the </w:t>
+      </w:r>
+      <w:r>
+        <w:rPr>
+          <w:lang w:val="en-GB"/>
+        </w:rPr>
+        <w:lastRenderedPageBreak/>
+        <w:t xml:space="preserve">network layer by layer to reconstruct the outputs from the previous layer. In this approach, the </w:t>
       </w:r>
       <w:proofErr w:type="gramStart"/>
       <w:r>
@@ -6063,20 +7544,25 @@
         <w:rPr>
           <w:lang w:val="en-GB"/>
         </w:rPr>
-        <w:t xml:space="preserve"> throughout the whole pre training even if the hidden layers’ activations covered a completely different range of values than the input. The results from both training procedures can be seen in </w:t>
-      </w:r>
-      <w:r>
-        <w:rPr>
-          <w:highlight w:val="yellow"/>
-          <w:lang w:val="en-GB"/>
-        </w:rPr>
-        <w:t xml:space="preserve">Tables </w:t>
-      </w:r>
-      <w:r>
-        <w:rPr>
-          <w:lang w:val="en-GB"/>
-        </w:rPr>
-        <w:t>3, 4, and 5</w:t>
+        <w:t xml:space="preserve"> throughout the whole pre training even if the hidden layers’ activations covered a completely different range of values than the input. The results from both training procedures can be seen </w:t>
+      </w:r>
+      <w:r>
+        <w:rPr>
+          <w:lang w:val="en-GB"/>
+        </w:rPr>
+        <w:t xml:space="preserve">in Tables </w:t>
+      </w:r>
+      <w:r>
+        <w:rPr>
+          <w:lang w:val="en-GB"/>
+        </w:rPr>
+        <w:t>3, 4,</w:t>
+      </w:r>
+      <w:r>
+        <w:rPr>
+          <w:lang w:val="en-GB"/>
+        </w:rPr>
+        <w:t xml:space="preserve"> and 5</w:t>
       </w:r>
       <w:r>
         <w:rPr>
@@ -6231,14 +7717,7 @@
         <w:rPr>
           <w:lang w:val="en-GB"/>
         </w:rPr>
-        <w:t xml:space="preserve"> loss from the validation set during the last </w:t>
-      </w:r>
-      <w:r>
-        <w:rPr>
-          <w:lang w:val="en-GB"/>
-        </w:rPr>
-        <w:lastRenderedPageBreak/>
-        <w:t xml:space="preserve">epoch of the </w:t>
+        <w:t xml:space="preserve"> loss from the validation set during the last epoch of the </w:t>
       </w:r>
       <w:proofErr w:type="spellStart"/>
       <w:r>
@@ -6319,6 +7798,95 @@
           <w:lang w:val="en-GB"/>
         </w:rPr>
         <w:t>5 Discussion</w:t>
+      </w:r>
+    </w:p>
+    <w:p>
+      <w:pPr>
+        <w:pStyle w:val="PARAGRAPH"/>
+        <w:ind w:firstLine="0"/>
+        <w:rPr>
+          <w:lang w:val="en-GB"/>
+        </w:rPr>
+      </w:pPr>
+      <w:r>
+        <w:rPr>
+          <w:lang w:val="en-GB"/>
+        </w:rPr>
+        <w:t xml:space="preserve">Results in Tables 3 through 5 seem promising, either falling close to the results from the state of the art in Table 2 or surpassing them. In general, there was not a significant difference between the </w:t>
+      </w:r>
+      <w:r>
+        <w:rPr>
+          <w:lang w:val="en-GB"/>
+        </w:rPr>
+        <w:t>accuracies</w:t>
+      </w:r>
+      <w:r>
+        <w:rPr>
+          <w:lang w:val="en-GB"/>
+        </w:rPr>
+        <w:t xml:space="preserve"> from larger portions of the datasets and the smaller ones. </w:t>
+      </w:r>
+      <w:r>
+        <w:rPr>
+          <w:lang w:val="en-GB"/>
+        </w:rPr>
+        <w:t xml:space="preserve">This might </w:t>
+      </w:r>
+      <w:r>
+        <w:rPr>
+          <w:lang w:val="en-GB"/>
+        </w:rPr>
+        <w:t xml:space="preserve">indicate that, with the greedy layer-wise pre training method, the </w:t>
+      </w:r>
+      <w:proofErr w:type="spellStart"/>
+      <w:r>
+        <w:rPr>
+          <w:lang w:val="en-GB"/>
+        </w:rPr>
+        <w:t>Autoencoders</w:t>
+      </w:r>
+      <w:proofErr w:type="spellEnd"/>
+      <w:r>
+        <w:rPr>
+          <w:lang w:val="en-GB"/>
+        </w:rPr>
+        <w:t xml:space="preserve"> generalise well no matter the amount of data provided, obviously up to a certain point. </w:t>
+      </w:r>
+      <w:r>
+        <w:rPr>
+          <w:lang w:val="en-GB"/>
+        </w:rPr>
+        <w:t xml:space="preserve">Although the results seem to have little to no correlation to the amount of data used, </w:t>
+      </w:r>
+      <w:r>
+        <w:rPr>
+          <w:lang w:val="en-GB"/>
+        </w:rPr>
+        <w:t>there</w:t>
+      </w:r>
+      <w:r>
+        <w:rPr>
+          <w:lang w:val="en-GB"/>
+        </w:rPr>
+        <w:t xml:space="preserve"> do</w:t>
+      </w:r>
+      <w:r>
+        <w:rPr>
+          <w:lang w:val="en-GB"/>
+        </w:rPr>
+        <w:t>es</w:t>
+      </w:r>
+      <w:r>
+        <w:rPr>
+          <w:lang w:val="en-GB"/>
+        </w:rPr>
+        <w:t xml:space="preserve"> seem to </w:t>
+      </w:r>
+      <w:r>
+        <w:rPr>
+          <w:lang w:val="en-GB"/>
+        </w:rPr>
+        <w:t xml:space="preserve">be a pattern between the accuracy achieved and the training procedure used. This behaviour was the expected one and will be explained next. </w:t>
       </w:r>
     </w:p>
     <w:p>
@@ -6832,20 +8400,7 @@
           <w:sz w:val="22"/>
           <w:lang w:val="en-GB"/>
         </w:rPr>
-        <w:t xml:space="preserve"> per Training Pr</w:t>
-      </w:r>
-      <w:bookmarkStart w:id="0" w:name="_GoBack"/>
-      <w:bookmarkEnd w:id="0"/>
-      <w:r>
-        <w:rPr>
-          <w:rFonts w:ascii="Helvetica" w:hAnsi="Helvetica"/>
-          <w:b/>
-          <w:bCs/>
-          <w:color w:val="000000"/>
-          <w:sz w:val="22"/>
-          <w:lang w:val="en-GB"/>
-        </w:rPr>
-        <w:t>ocedure</w:t>
+        <w:t xml:space="preserve"> per Training Procedure</w:t>
       </w:r>
     </w:p>
     <w:tbl>
@@ -17144,8 +18699,8 @@
       </w:pPr>
     </w:p>
     <w:sectPr>
-      <w:headerReference w:type="even" r:id="rId21"/>
-      <w:headerReference w:type="default" r:id="rId22"/>
+      <w:headerReference w:type="even" r:id="rId22"/>
+      <w:headerReference w:type="default" r:id="rId23"/>
       <w:type w:val="continuous"/>
       <w:pgSz w:w="11340" w:h="15480" w:code="1"/>
       <w:pgMar w:top="1195" w:right="605" w:bottom="360" w:left="720" w:header="605" w:footer="72" w:gutter="0"/>
@@ -17487,7 +19042,7 @@
       <w:rPr>
         <w:noProof/>
       </w:rPr>
-      <w:t>6</w:t>
+      <w:t>2</w:t>
     </w:r>
     <w:r>
       <w:rPr>
@@ -17572,7 +19127,7 @@
       <w:rPr>
         <w:noProof/>
       </w:rPr>
-      <w:t>7</w:t>
+      <w:t>3</w:t>
     </w:r>
     <w:r>
       <w:rPr>
@@ -22745,7 +24300,7 @@
 </file>
 
 <file path=customXml/itemProps1.xml><?xml version="1.0" encoding="utf-8"?>
-<ds:datastoreItem xmlns:ds="http://schemas.openxmlformats.org/officeDocument/2006/customXml" ds:itemID="{A55FF0BB-BFF1-49C8-AF3A-DBB1202C791E}">
+<ds:datastoreItem xmlns:ds="http://schemas.openxmlformats.org/officeDocument/2006/customXml" ds:itemID="{415CEAF1-37E4-4E26-ABA1-0C3296B11139}">
   <ds:schemaRefs>
     <ds:schemaRef ds:uri="http://schemas.openxmlformats.org/officeDocument/2006/bibliography"/>
   </ds:schemaRefs>

</xml_diff>